<commit_message>
updated Product-level Security Requirements secondary document (license text, workflow diagrams, document metadata)
</commit_message>
<xml_diff>
--- a/source/reference_documents/secondary_documents/requirements phase/Product-level Security Requirements/Product-level Security Requirements.docx
+++ b/source/reference_documents/secondary_documents/requirements phase/Product-level Security Requirements/Product-level Security Requirements.docx
@@ -28,7 +28,7 @@
         <w:t xml:space="preserve">Version </w:t>
       </w:r>
       <w:r>
-        <w:t>5</w:t>
+        <w:t>6</w:t>
       </w:r>
     </w:p>
     <w:p>
@@ -45,7 +45,7 @@
         <w:rPr>
           <w:noProof/>
         </w:rPr>
-        <w:t>9/8/23 11:22 AM</w:t>
+        <w:t>12/18/23 10:26 AM</w:t>
       </w:r>
       <w:r>
         <w:fldChar w:fldCharType="end"/>
@@ -65,6 +65,14 @@
       </w:pPr>
       <w:r>
         <w:t>Marwan Abi-Antoun</w:t>
+      </w:r>
+    </w:p>
+    <w:p>
+      <w:pPr>
+        <w:jc w:val="both"/>
+      </w:pPr>
+      <w:r>
+        <w:t>Charles Wilson</w:t>
       </w:r>
     </w:p>
     <w:p>
@@ -227,7 +235,23 @@
           <w:bCs/>
           <w:lang w:val="en-US"/>
         </w:rPr>
-        <w:t>Creative Commons Attribution-Share Alike (CC4-SA)</w:t>
+        <w:t>Creative Commons Attribution-Share Alike (</w:t>
+      </w:r>
+      <w:r>
+        <w:rPr>
+          <w:b/>
+          <w:bCs/>
+          <w:lang w:val="en-US"/>
+        </w:rPr>
+        <w:t>CC BY-SA-4.0</w:t>
+      </w:r>
+      <w:r>
+        <w:rPr>
+          <w:b/>
+          <w:bCs/>
+          <w:lang w:val="en-US"/>
+        </w:rPr>
+        <w:t>)</w:t>
       </w:r>
       <w:r>
         <w:rPr>
@@ -351,10 +375,10 @@
           <w:noProof/>
         </w:rPr>
         <w:drawing>
-          <wp:inline distT="0" distB="0" distL="0" distR="0" wp14:anchorId="2A69E806" wp14:editId="41F6776F">
-            <wp:extent cx="5943600" cy="3569335"/>
-            <wp:effectExtent l="0" t="0" r="0" b="0"/>
-            <wp:docPr id="1" name="Picture 1" descr="Diagram&#10;&#10;Description automatically generated"/>
+          <wp:inline distT="0" distB="0" distL="0" distR="0" wp14:anchorId="2A69E806" wp14:editId="04DE2E9E">
+            <wp:extent cx="5943600" cy="3566160"/>
+            <wp:effectExtent l="0" t="0" r="0" b="2540"/>
+            <wp:docPr id="1" name="Picture 1"/>
             <wp:cNvGraphicFramePr>
               <a:graphicFrameLocks xmlns:a="http://schemas.openxmlformats.org/drawingml/2006/main" noChangeAspect="1"/>
             </wp:cNvGraphicFramePr>
@@ -362,7 +386,7 @@
               <a:graphicData uri="http://schemas.openxmlformats.org/drawingml/2006/picture">
                 <pic:pic xmlns:pic="http://schemas.openxmlformats.org/drawingml/2006/picture">
                   <pic:nvPicPr>
-                    <pic:cNvPr id="1" name="Picture 1" descr="Diagram&#10;&#10;Description automatically generated"/>
+                    <pic:cNvPr id="1" name="Picture 1"/>
                     <pic:cNvPicPr/>
                   </pic:nvPicPr>
                   <pic:blipFill>
@@ -380,7 +404,7 @@
                   <pic:spPr>
                     <a:xfrm>
                       <a:off x="0" y="0"/>
-                      <a:ext cx="5943600" cy="3569335"/>
+                      <a:ext cx="5943600" cy="3566160"/>
                     </a:xfrm>
                     <a:prstGeom prst="rect">
                       <a:avLst/>
@@ -615,10 +639,10 @@
           <w:noProof/>
         </w:rPr>
         <w:drawing>
-          <wp:inline distT="0" distB="0" distL="0" distR="0" wp14:anchorId="71484965" wp14:editId="2711E0BA">
-            <wp:extent cx="4387273" cy="4387273"/>
-            <wp:effectExtent l="0" t="0" r="0" b="0"/>
-            <wp:docPr id="3" name="Picture 3" descr="Diagram&#10;&#10;Description automatically generated"/>
+          <wp:inline distT="0" distB="0" distL="0" distR="0" wp14:anchorId="71484965" wp14:editId="3A831A9F">
+            <wp:extent cx="4427986" cy="4427986"/>
+            <wp:effectExtent l="0" t="0" r="4445" b="4445"/>
+            <wp:docPr id="3" name="Picture 3"/>
             <wp:cNvGraphicFramePr>
               <a:graphicFrameLocks xmlns:a="http://schemas.openxmlformats.org/drawingml/2006/main" noChangeAspect="1"/>
             </wp:cNvGraphicFramePr>
@@ -626,7 +650,7 @@
               <a:graphicData uri="http://schemas.openxmlformats.org/drawingml/2006/picture">
                 <pic:pic xmlns:pic="http://schemas.openxmlformats.org/drawingml/2006/picture">
                   <pic:nvPicPr>
-                    <pic:cNvPr id="3" name="Picture 3" descr="Diagram&#10;&#10;Description automatically generated"/>
+                    <pic:cNvPr id="3" name="Picture 3"/>
                     <pic:cNvPicPr/>
                   </pic:nvPicPr>
                   <pic:blipFill>
@@ -873,10 +897,10 @@
           <w:noProof/>
         </w:rPr>
         <w:drawing>
-          <wp:inline distT="0" distB="0" distL="0" distR="0" wp14:anchorId="10469608" wp14:editId="7195A94C">
-            <wp:extent cx="3897745" cy="4383748"/>
-            <wp:effectExtent l="0" t="0" r="1270" b="0"/>
-            <wp:docPr id="4" name="Picture 4" descr="Diagram&#10;&#10;Description automatically generated"/>
+          <wp:inline distT="0" distB="0" distL="0" distR="0" wp14:anchorId="10469608" wp14:editId="75BDD11D">
+            <wp:extent cx="3913174" cy="4391342"/>
+            <wp:effectExtent l="0" t="0" r="0" b="3175"/>
+            <wp:docPr id="4" name="Picture 4"/>
             <wp:cNvGraphicFramePr>
               <a:graphicFrameLocks xmlns:a="http://schemas.openxmlformats.org/drawingml/2006/main" noChangeAspect="1"/>
             </wp:cNvGraphicFramePr>
@@ -884,7 +908,7 @@
               <a:graphicData uri="http://schemas.openxmlformats.org/drawingml/2006/picture">
                 <pic:pic xmlns:pic="http://schemas.openxmlformats.org/drawingml/2006/picture">
                   <pic:nvPicPr>
-                    <pic:cNvPr id="4" name="Picture 4" descr="Diagram&#10;&#10;Description automatically generated"/>
+                    <pic:cNvPr id="4" name="Picture 4"/>
                     <pic:cNvPicPr/>
                   </pic:nvPicPr>
                   <pic:blipFill>
@@ -902,7 +926,7 @@
                   <pic:spPr>
                     <a:xfrm>
                       <a:off x="0" y="0"/>
-                      <a:ext cx="3913174" cy="4401100"/>
+                      <a:ext cx="3913174" cy="4391342"/>
                     </a:xfrm>
                     <a:prstGeom prst="rect">
                       <a:avLst/>

</xml_diff>